<commit_message>
More updates to the definitions and model
</commit_message>
<xml_diff>
--- a/reference-docs/UML Model Changes.docx
+++ b/reference-docs/UML Model Changes.docx
@@ -10,7 +10,15 @@
         <w:t>should be</w:t>
       </w:r>
       <w:r>
-        <w:t xml:space="preserve"> made to the ModSpec Enterprise Architect UML model to bring it in-line with the data dictionary in Annex C </w:t>
+        <w:t xml:space="preserve"> made to the </w:t>
+      </w:r>
+      <w:proofErr w:type="spellStart"/>
+      <w:r>
+        <w:t>ModSpec</w:t>
+      </w:r>
+      <w:proofErr w:type="spellEnd"/>
+      <w:r>
+        <w:t xml:space="preserve"> Enterprise Architect UML model to bring it in-line with the data dictionary in Annex C </w:t>
       </w:r>
     </w:p>
     <w:p>
@@ -37,14 +45,40 @@
           <w:ilvl w:val="0"/>
           <w:numId w:val="1"/>
         </w:numPr>
-      </w:pPr>
-      <w:r>
+        <w:rPr>
+          <w:color w:val="FF0000"/>
+        </w:rPr>
+      </w:pPr>
+      <w:r>
+        <w:rPr>
+          <w:color w:val="FF0000"/>
+        </w:rPr>
         <w:t>Add an attribute for the</w:t>
       </w:r>
       <w:r>
-        <w:t xml:space="preserve"> “testSuite”</w:t>
-      </w:r>
-      <w:r>
+        <w:rPr>
+          <w:color w:val="FF0000"/>
+        </w:rPr>
+        <w:t xml:space="preserve"> “</w:t>
+      </w:r>
+      <w:proofErr w:type="spellStart"/>
+      <w:r>
+        <w:rPr>
+          <w:color w:val="FF0000"/>
+        </w:rPr>
+        <w:t>testSuite</w:t>
+      </w:r>
+      <w:proofErr w:type="spellEnd"/>
+      <w:r>
+        <w:rPr>
+          <w:color w:val="FF0000"/>
+        </w:rPr>
+        <w:t>”</w:t>
+      </w:r>
+      <w:r>
+        <w:rPr>
+          <w:color w:val="FF0000"/>
+        </w:rPr>
         <w:t xml:space="preserve"> association</w:t>
       </w:r>
     </w:p>
@@ -67,14 +101,26 @@
           <w:ilvl w:val="0"/>
           <w:numId w:val="1"/>
         </w:numPr>
-      </w:pPr>
-      <w:r>
+        <w:rPr>
+          <w:color w:val="FF0000"/>
+        </w:rPr>
+      </w:pPr>
+      <w:r>
+        <w:rPr>
+          <w:color w:val="FF0000"/>
+        </w:rPr>
         <w:t>Add an attribute for the</w:t>
       </w:r>
       <w:r>
+        <w:rPr>
+          <w:color w:val="FF0000"/>
+        </w:rPr>
         <w:t xml:space="preserve"> “class”</w:t>
       </w:r>
       <w:r>
+        <w:rPr>
+          <w:color w:val="FF0000"/>
+        </w:rPr>
         <w:t xml:space="preserve"> association.</w:t>
       </w:r>
     </w:p>
@@ -99,9 +145,15 @@
         </w:numPr>
       </w:pPr>
       <w:r>
+        <w:rPr>
+          <w:color w:val="FF0000"/>
+        </w:rPr>
         <w:t>Add an attribute for the</w:t>
       </w:r>
       <w:r>
+        <w:rPr>
+          <w:color w:val="FF0000"/>
+        </w:rPr>
         <w:t xml:space="preserve"> “reference” association</w:t>
       </w:r>
     </w:p>
@@ -132,9 +184,11 @@
       </w:r>
     </w:p>
     <w:p>
+      <w:proofErr w:type="spellStart"/>
       <w:r>
         <w:t>ConformanceClass</w:t>
       </w:r>
+      <w:proofErr w:type="spellEnd"/>
     </w:p>
     <w:p>
       <w:pPr>
@@ -157,7 +211,15 @@
         </w:numPr>
       </w:pPr>
       <w:r>
-        <w:t>Change the name of the “requirements” association to “requirementsClass”</w:t>
+        <w:t>Change the name of the “requirements” association to “</w:t>
+      </w:r>
+      <w:proofErr w:type="spellStart"/>
+      <w:r>
+        <w:t>requirementsClass</w:t>
+      </w:r>
+      <w:proofErr w:type="spellEnd"/>
+      <w:r>
+        <w:t>”</w:t>
       </w:r>
     </w:p>
     <w:p>
@@ -173,9 +235,13 @@
       </w:r>
     </w:p>
     <w:p>
+      <w:proofErr w:type="spellStart"/>
+      <w:proofErr w:type="gramStart"/>
       <w:r>
         <w:t>RequirementsClass</w:t>
       </w:r>
+      <w:proofErr w:type="spellEnd"/>
+      <w:proofErr w:type="gramEnd"/>
     </w:p>
     <w:p>
       <w:pPr>
@@ -208,21 +274,49 @@
           <w:ilvl w:val="0"/>
           <w:numId w:val="1"/>
         </w:numPr>
-      </w:pPr>
-      <w:r>
+        <w:rPr>
+          <w:color w:val="FF0000"/>
+        </w:rPr>
+      </w:pPr>
+      <w:r>
+        <w:rPr>
+          <w:color w:val="FF0000"/>
+        </w:rPr>
         <w:t xml:space="preserve">Change the cardinality of the </w:t>
       </w:r>
       <w:r>
+        <w:rPr>
+          <w:color w:val="FF0000"/>
+        </w:rPr>
         <w:t xml:space="preserve">target of the “module” </w:t>
       </w:r>
       <w:r>
-        <w:t>association to “1..*”.</w:t>
-      </w:r>
-    </w:p>
-    <w:p>
+        <w:rPr>
+          <w:color w:val="FF0000"/>
+        </w:rPr>
+        <w:t>association to “</w:t>
+      </w:r>
+      <w:proofErr w:type="gramStart"/>
+      <w:r>
+        <w:rPr>
+          <w:color w:val="FF0000"/>
+        </w:rPr>
+        <w:t>1..</w:t>
+      </w:r>
+      <w:proofErr w:type="gramEnd"/>
+      <w:r>
+        <w:rPr>
+          <w:color w:val="FF0000"/>
+        </w:rPr>
+        <w:t>*”.</w:t>
+      </w:r>
+    </w:p>
+    <w:p>
+      <w:proofErr w:type="spellStart"/>
       <w:r>
         <w:t>RequirementsModule</w:t>
       </w:r>
+      <w:proofErr w:type="spellEnd"/>
     </w:p>
     <w:p>
       <w:pPr>
@@ -244,8 +338,14 @@
           <w:numId w:val="2"/>
         </w:numPr>
         <w:spacing w:after="0"/>
-      </w:pPr>
-      <w:r>
+        <w:rPr>
+          <w:color w:val="FF0000"/>
+        </w:rPr>
+      </w:pPr>
+      <w:r>
+        <w:rPr>
+          <w:color w:val="FF0000"/>
+        </w:rPr>
         <w:t>Change the data type for the “requirement” association to “requirement”</w:t>
       </w:r>
     </w:p>
@@ -253,8 +353,14 @@
       <w:pPr>
         <w:spacing w:after="0"/>
         <w:ind w:left="1440"/>
-      </w:pPr>
-      <w:r>
+        <w:rPr>
+          <w:color w:val="FF0000"/>
+        </w:rPr>
+      </w:pPr>
+      <w:r>
+        <w:rPr>
+          <w:color w:val="FF0000"/>
+        </w:rPr>
         <w:t>OR</w:t>
       </w:r>
     </w:p>
@@ -265,9 +371,29 @@
           <w:ilvl w:val="0"/>
           <w:numId w:val="2"/>
         </w:numPr>
-      </w:pPr>
-      <w:r>
-        <w:t>Change the data type in the data dictionary to “NormativeStatement”</w:t>
+        <w:rPr>
+          <w:color w:val="FF0000"/>
+        </w:rPr>
+      </w:pPr>
+      <w:r>
+        <w:rPr>
+          <w:color w:val="FF0000"/>
+        </w:rPr>
+        <w:t>Change the data type in the data dictionary to “</w:t>
+      </w:r>
+      <w:proofErr w:type="spellStart"/>
+      <w:r>
+        <w:rPr>
+          <w:color w:val="FF0000"/>
+        </w:rPr>
+        <w:t>NormativeStatement</w:t>
+      </w:r>
+      <w:proofErr w:type="spellEnd"/>
+      <w:r>
+        <w:rPr>
+          <w:color w:val="FF0000"/>
+        </w:rPr>
+        <w:t>”</w:t>
       </w:r>
     </w:p>
     <w:p>
@@ -279,13 +405,25 @@
         </w:numPr>
       </w:pPr>
       <w:r>
-        <w:t>Add a Non-normative statement association.</w:t>
-      </w:r>
-    </w:p>
-    <w:p>
+        <w:t xml:space="preserve">Add a </w:t>
+      </w:r>
+      <w:proofErr w:type="gramStart"/>
+      <w:r>
+        <w:t>Non-normative</w:t>
+      </w:r>
+      <w:proofErr w:type="gramEnd"/>
+      <w:r>
+        <w:t xml:space="preserve"> statement association.</w:t>
+      </w:r>
+    </w:p>
+    <w:p>
+      <w:proofErr w:type="spellStart"/>
+      <w:proofErr w:type="gramStart"/>
       <w:r>
         <w:t>NormativeStatement</w:t>
       </w:r>
+      <w:proofErr w:type="spellEnd"/>
+      <w:proofErr w:type="gramEnd"/>
     </w:p>
     <w:p>
       <w:pPr>
@@ -326,9 +464,16 @@
       </w:r>
     </w:p>
     <w:p>
-      <w:r>
-        <w:t>NonNormative Statement</w:t>
-      </w:r>
+      <w:proofErr w:type="spellStart"/>
+      <w:proofErr w:type="gramStart"/>
+      <w:r>
+        <w:t>Informative</w:t>
+      </w:r>
+      <w:r>
+        <w:t>Statement</w:t>
+      </w:r>
+      <w:proofErr w:type="spellEnd"/>
+      <w:proofErr w:type="gramEnd"/>
     </w:p>
     <w:p>
       <w:pPr>
@@ -360,10 +505,12 @@
       </w:r>
     </w:p>
     <w:p>
+      <w:proofErr w:type="spellStart"/>
       <w:r>
         <w:lastRenderedPageBreak/>
         <w:t>ConformanceTest</w:t>
       </w:r>
+      <w:proofErr w:type="spellEnd"/>
     </w:p>
     <w:p>
       <w:pPr>
@@ -395,7 +542,23 @@
         <w:t>e</w:t>
       </w:r>
       <w:r>
-        <w:t xml:space="preserve"> cardinality of “testMethod” attribute to “0..*”</w:t>
+        <w:t xml:space="preserve"> cardinality of “</w:t>
+      </w:r>
+      <w:proofErr w:type="spellStart"/>
+      <w:r>
+        <w:t>testMethod</w:t>
+      </w:r>
+      <w:proofErr w:type="spellEnd"/>
+      <w:r>
+        <w:t>” attribute to “</w:t>
+      </w:r>
+      <w:proofErr w:type="gramStart"/>
+      <w:r>
+        <w:t>0..</w:t>
+      </w:r>
+      <w:proofErr w:type="gramEnd"/>
+      <w:r>
+        <w:t>*”</w:t>
       </w:r>
     </w:p>
     <w:p>
@@ -407,8 +570,21 @@
         </w:numPr>
       </w:pPr>
       <w:r>
-        <w:t>Change data type of “testMethod” attribute to ConformanceTestMethod</w:t>
-      </w:r>
+        <w:t>Change data type of “</w:t>
+      </w:r>
+      <w:proofErr w:type="spellStart"/>
+      <w:r>
+        <w:t>testMethod</w:t>
+      </w:r>
+      <w:proofErr w:type="spellEnd"/>
+      <w:r>
+        <w:t xml:space="preserve">” attribute to </w:t>
+      </w:r>
+      <w:proofErr w:type="spellStart"/>
+      <w:r>
+        <w:t>ConformanceTestMethod</w:t>
+      </w:r>
+      <w:proofErr w:type="spellEnd"/>
     </w:p>
     <w:p>
       <w:pPr>
@@ -431,7 +607,15 @@
         </w:numPr>
       </w:pPr>
       <w:r>
-        <w:t>Change cardinality of “reference” attribute to “0..*”</w:t>
+        <w:t>Change cardinality of “reference” attribute to “</w:t>
+      </w:r>
+      <w:proofErr w:type="gramStart"/>
+      <w:r>
+        <w:t>0..</w:t>
+      </w:r>
+      <w:proofErr w:type="gramEnd"/>
+      <w:r>
+        <w:t>*”</w:t>
       </w:r>
     </w:p>
     <w:p>
@@ -443,8 +627,13 @@
         </w:numPr>
       </w:pPr>
       <w:r>
-        <w:t>Change data type of “reference” attribute to RichText</w:t>
-      </w:r>
+        <w:t xml:space="preserve">Change data type of “reference” attribute to </w:t>
+      </w:r>
+      <w:proofErr w:type="spellStart"/>
+      <w:r>
+        <w:t>RichText</w:t>
+      </w:r>
+      <w:proofErr w:type="spellEnd"/>
     </w:p>
     <w:p>
       <w:pPr>
@@ -489,9 +678,11 @@
       </w:r>
     </w:p>
     <w:p>
+      <w:proofErr w:type="spellStart"/>
       <w:r>
         <w:t>StandardizationTarget</w:t>
       </w:r>
+      <w:proofErr w:type="spellEnd"/>
     </w:p>
     <w:p>
       <w:pPr>
@@ -502,19 +693,47 @@
         </w:numPr>
       </w:pPr>
       <w:r>
-        <w:t>Change “instanceOf”</w:t>
+        <w:t xml:space="preserve">Change </w:t>
+      </w:r>
+      <w:r>
+        <w:t xml:space="preserve">target of </w:t>
+      </w:r>
+      <w:r>
+        <w:t>“instan</w:t>
+      </w:r>
+      <w:r>
+        <w:t>tiate</w:t>
+      </w:r>
+      <w:r>
+        <w:t>”</w:t>
       </w:r>
       <w:r>
         <w:t xml:space="preserve"> association </w:t>
       </w:r>
       <w:r>
-        <w:t>to a “type” association (1..1)</w:t>
-      </w:r>
-    </w:p>
-    <w:p>
+        <w:t>to</w:t>
+      </w:r>
+      <w:r>
+        <w:t xml:space="preserve"> a</w:t>
+      </w:r>
+      <w:r>
+        <w:t xml:space="preserve"> “type” association (</w:t>
+      </w:r>
+      <w:proofErr w:type="gramStart"/>
+      <w:r>
+        <w:t>1..</w:t>
+      </w:r>
+      <w:proofErr w:type="gramEnd"/>
+      <w:r>
+        <w:t>1)</w:t>
+      </w:r>
+    </w:p>
+    <w:p>
+      <w:proofErr w:type="spellStart"/>
       <w:r>
         <w:t>StandardizationTargetType</w:t>
       </w:r>
+      <w:proofErr w:type="spellEnd"/>
     </w:p>
     <w:p>
       <w:pPr>
@@ -523,24 +742,41 @@
           <w:ilvl w:val="0"/>
           <w:numId w:val="4"/>
         </w:numPr>
-      </w:pPr>
-      <w:r>
+        <w:rPr>
+          <w:color w:val="FF0000"/>
+        </w:rPr>
+      </w:pPr>
+      <w:r>
+        <w:rPr>
+          <w:color w:val="FF0000"/>
+        </w:rPr>
         <w:t>Populate</w:t>
       </w:r>
       <w:r>
+        <w:rPr>
+          <w:color w:val="FF0000"/>
+        </w:rPr>
         <w:t xml:space="preserve"> this class </w:t>
       </w:r>
       <w:r>
+        <w:rPr>
+          <w:color w:val="FF0000"/>
+        </w:rPr>
         <w:t>in</w:t>
       </w:r>
       <w:r>
+        <w:rPr>
+          <w:color w:val="FF0000"/>
+        </w:rPr>
         <w:t xml:space="preserve"> the data dictionary</w:t>
       </w:r>
     </w:p>
     <w:p>
+      <w:proofErr w:type="spellStart"/>
       <w:r>
         <w:t>ConformanceModule</w:t>
       </w:r>
+      <w:proofErr w:type="spellEnd"/>
     </w:p>
     <w:p>
       <w:pPr>
@@ -549,15 +785,23 @@
           <w:ilvl w:val="0"/>
           <w:numId w:val="4"/>
         </w:numPr>
-      </w:pPr>
-      <w:r>
+        <w:rPr>
+          <w:color w:val="FF0000"/>
+        </w:rPr>
+      </w:pPr>
+      <w:r>
+        <w:rPr>
+          <w:color w:val="FF0000"/>
+        </w:rPr>
         <w:t>Add this class to the data dictionary</w:t>
       </w:r>
     </w:p>
     <w:p>
+      <w:proofErr w:type="spellStart"/>
       <w:r>
         <w:t>ConformanceTestMethod</w:t>
       </w:r>
+      <w:proofErr w:type="spellEnd"/>
     </w:p>
     <w:p>
       <w:pPr>
@@ -566,15 +810,23 @@
           <w:ilvl w:val="0"/>
           <w:numId w:val="4"/>
         </w:numPr>
-      </w:pPr>
-      <w:r>
+        <w:rPr>
+          <w:color w:val="FF0000"/>
+        </w:rPr>
+      </w:pPr>
+      <w:r>
+        <w:rPr>
+          <w:color w:val="FF0000"/>
+        </w:rPr>
         <w:t>Add this class to the data dictionary</w:t>
       </w:r>
     </w:p>
     <w:p>
+      <w:proofErr w:type="spellStart"/>
       <w:r>
         <w:t>TestType</w:t>
       </w:r>
+      <w:proofErr w:type="spellEnd"/>
     </w:p>
     <w:p>
       <w:pPr>
@@ -583,8 +835,14 @@
           <w:ilvl w:val="0"/>
           <w:numId w:val="4"/>
         </w:numPr>
-      </w:pPr>
-      <w:r>
+        <w:rPr>
+          <w:color w:val="FF0000"/>
+        </w:rPr>
+      </w:pPr>
+      <w:r>
+        <w:rPr>
+          <w:color w:val="FF0000"/>
+        </w:rPr>
         <w:t>Add this class to the data dictionary</w:t>
       </w:r>
     </w:p>
@@ -600,8 +858,14 @@
           <w:ilvl w:val="0"/>
           <w:numId w:val="4"/>
         </w:numPr>
-      </w:pPr>
-      <w:r>
+        <w:rPr>
+          <w:color w:val="FF0000"/>
+        </w:rPr>
+      </w:pPr>
+      <w:r>
+        <w:rPr>
+          <w:color w:val="FF0000"/>
+        </w:rPr>
         <w:t>Add this class to the data dictionary</w:t>
       </w:r>
     </w:p>
@@ -659,7 +923,15 @@
         </w:r>
       </w:hyperlink>
       <w:r>
-        <w:t xml:space="preserve"> formally defines the terms used in the conformance tests in alphabetical order. It may be easier to understand the more significant terms in the following less formal definitions arranged in a bottom-up order:</w:t>
+        <w:t xml:space="preserve"> formally defines the terms used in the conformance tests in alphabetical order. It may be easier to understand the more significant terms in the following </w:t>
+      </w:r>
+      <w:proofErr w:type="gramStart"/>
+      <w:r>
+        <w:t>less</w:t>
+      </w:r>
+      <w:proofErr w:type="gramEnd"/>
+      <w:r>
+        <w:t xml:space="preserve"> formal definitions arranged in a bottom-up order:</w:t>
       </w:r>
     </w:p>
     <w:p>
@@ -1851,7 +2123,15 @@
     </w:p>
     <w:p>
       <w:r>
-        <w:t>Make sure you are subscribed to the modspec reflector.</w:t>
+        <w:t xml:space="preserve">Make sure you are subscribed to the </w:t>
+      </w:r>
+      <w:proofErr w:type="spellStart"/>
+      <w:r>
+        <w:t>modspec</w:t>
+      </w:r>
+      <w:proofErr w:type="spellEnd"/>
+      <w:r>
+        <w:t xml:space="preserve"> reflector.</w:t>
       </w:r>
     </w:p>
     <w:p/>

</xml_diff>